<commit_message>
pznd 6 and 7
</commit_message>
<xml_diff>
--- a/3 курс/5 семестр/Прикладные задачи нелинейной динамики/дз6/задание6.docx
+++ b/3 курс/5 семестр/Прикладные задачи нелинейной динамики/дз6/задание6.docx
@@ -41,7 +41,7 @@
                 <w:lang w:eastAsia="ru-RU" w:bidi="ar-SA"/>
               </w:rPr>
               <w:drawing>
-                <wp:inline distT="0" distB="0" distL="0" distR="0" wp14:anchorId="2BFD95FB" wp14:editId="52E3A321">
+                <wp:inline distT="0" distB="0" distL="0" distR="0" wp14:anchorId="2BFD95FB" wp14:editId="2B0022AF">
                   <wp:extent cx="1066800" cy="1066800"/>
                   <wp:effectExtent l="0" t="0" r="0" b="0"/>
                   <wp:docPr id="298370851" name="Рисунок 3"/>
@@ -1979,15 +1979,7 @@
           <w:sz w:val="28"/>
           <w:szCs w:val="28"/>
         </w:rPr>
-        <w:t>6</w:t>
-      </w:r>
-      <w:r>
-        <w:rPr>
-          <w:rFonts w:ascii="Times New Roman" w:hAnsi="Times New Roman" w:cs="Times New Roman"/>
-          <w:sz w:val="28"/>
-          <w:szCs w:val="28"/>
-        </w:rPr>
-        <w:t>.</w:t>
+        <w:t>6.</w:t>
       </w:r>
     </w:p>
     <w:p>
@@ -2277,10 +2269,10 @@
         </w:rPr>
         <w:lastRenderedPageBreak/>
         <w:drawing>
-          <wp:inline distT="0" distB="0" distL="0" distR="0" wp14:anchorId="61759EA1" wp14:editId="09B583A5">
-            <wp:extent cx="5940425" cy="2312035"/>
+          <wp:inline distT="0" distB="0" distL="0" distR="0" wp14:anchorId="5AFBB200" wp14:editId="39029ED9">
+            <wp:extent cx="5940425" cy="2275840"/>
             <wp:effectExtent l="0" t="0" r="3175" b="0"/>
-            <wp:docPr id="903278697" name="Рисунок 1"/>
+            <wp:docPr id="1119551306" name="Рисунок 1"/>
             <wp:cNvGraphicFramePr>
               <a:graphicFrameLocks xmlns:a="http://schemas.openxmlformats.org/drawingml/2006/main" noChangeAspect="1"/>
             </wp:cNvGraphicFramePr>
@@ -2288,7 +2280,7 @@
               <a:graphicData uri="http://schemas.openxmlformats.org/drawingml/2006/picture">
                 <pic:pic xmlns:pic="http://schemas.openxmlformats.org/drawingml/2006/picture">
                   <pic:nvPicPr>
-                    <pic:cNvPr id="903278697" name=""/>
+                    <pic:cNvPr id="1119551306" name=""/>
                     <pic:cNvPicPr/>
                   </pic:nvPicPr>
                   <pic:blipFill>
@@ -2300,7 +2292,7 @@
                   <pic:spPr>
                     <a:xfrm>
                       <a:off x="0" y="0"/>
-                      <a:ext cx="5940425" cy="2312035"/>
+                      <a:ext cx="5940425" cy="2275840"/>
                     </a:xfrm>
                     <a:prstGeom prst="rect">
                       <a:avLst/>
@@ -2389,60 +2381,8 @@
             <w:szCs w:val="28"/>
             <w:lang w:val="en-US" w:eastAsia="ko-KR"/>
           </w:rPr>
-          <m:t>1+</m:t>
+          <m:t>1</m:t>
         </m:r>
-        <m:f>
-          <m:fPr>
-            <m:ctrlPr>
-              <w:rPr>
-                <w:rFonts w:ascii="Cambria Math" w:eastAsia="Malgun Gothic" w:hAnsi="Cambria Math" w:cs="Times New Roman"/>
-                <w:i/>
-                <w:sz w:val="28"/>
-                <w:szCs w:val="28"/>
-                <w:lang w:val="en-US" w:eastAsia="ko-KR"/>
-              </w:rPr>
-            </m:ctrlPr>
-          </m:fPr>
-          <m:num>
-            <m:rad>
-              <m:radPr>
-                <m:degHide m:val="1"/>
-                <m:ctrlPr>
-                  <w:rPr>
-                    <w:rFonts w:ascii="Cambria Math" w:eastAsia="Malgun Gothic" w:hAnsi="Cambria Math" w:cs="Times New Roman"/>
-                    <w:i/>
-                    <w:sz w:val="28"/>
-                    <w:szCs w:val="28"/>
-                    <w:lang w:val="en-US" w:eastAsia="ko-KR"/>
-                  </w:rPr>
-                </m:ctrlPr>
-              </m:radPr>
-              <m:deg/>
-              <m:e>
-                <m:r>
-                  <w:rPr>
-                    <w:rFonts w:ascii="Cambria Math" w:eastAsia="Malgun Gothic" w:hAnsi="Cambria Math" w:cs="Times New Roman"/>
-                    <w:sz w:val="28"/>
-                    <w:szCs w:val="28"/>
-                    <w:lang w:val="en-US" w:eastAsia="ko-KR"/>
-                  </w:rPr>
-                  <m:t>2</m:t>
-                </m:r>
-              </m:e>
-            </m:rad>
-          </m:num>
-          <m:den>
-            <m:r>
-              <w:rPr>
-                <w:rFonts w:ascii="Cambria Math" w:eastAsia="Malgun Gothic" w:hAnsi="Cambria Math" w:cs="Times New Roman"/>
-                <w:sz w:val="28"/>
-                <w:szCs w:val="28"/>
-                <w:lang w:val="en-US" w:eastAsia="ko-KR"/>
-              </w:rPr>
-              <m:t>2</m:t>
-            </m:r>
-          </m:den>
-        </m:f>
       </m:oMath>
       <w:r>
         <w:rPr>
@@ -2867,15 +2807,7 @@
           <w:sz w:val="28"/>
           <w:szCs w:val="28"/>
         </w:rPr>
-        <w:t>8</w:t>
-      </w:r>
-      <w:r>
-        <w:rPr>
-          <w:rFonts w:ascii="Times New Roman" w:hAnsi="Times New Roman" w:cs="Times New Roman"/>
-          <w:sz w:val="28"/>
-          <w:szCs w:val="28"/>
-        </w:rPr>
-        <w:t>.</w:t>
+        <w:t>8.</w:t>
       </w:r>
     </w:p>
     <w:p>
@@ -3078,23 +3010,7 @@
           <w:sz w:val="28"/>
           <w:szCs w:val="28"/>
         </w:rPr>
-        <w:t xml:space="preserve">Рисунок </w:t>
-      </w:r>
-      <w:r>
-        <w:rPr>
-          <w:rFonts w:ascii="Times New Roman" w:hAnsi="Times New Roman" w:cs="Times New Roman"/>
-          <w:sz w:val="28"/>
-          <w:szCs w:val="28"/>
-        </w:rPr>
-        <w:t>8</w:t>
-      </w:r>
-      <w:r>
-        <w:rPr>
-          <w:rFonts w:ascii="Times New Roman" w:hAnsi="Times New Roman" w:cs="Times New Roman"/>
-          <w:sz w:val="28"/>
-          <w:szCs w:val="28"/>
-        </w:rPr>
-        <w:t xml:space="preserve"> – </w:t>
+        <w:t xml:space="preserve">Рисунок 8 – </w:t>
       </w:r>
       <w:r>
         <w:rPr>
@@ -3233,16 +3149,7 @@
               <w:szCs w:val="28"/>
               <w:lang w:eastAsia="ko-KR"/>
             </w:rPr>
-            <m:t>= r</m:t>
-          </m:r>
-          <m:r>
-            <w:rPr>
-              <w:rFonts w:ascii="Cambria Math" w:eastAsia="Malgun Gothic" w:hAnsi="Cambria Math" w:cs="Times New Roman"/>
-              <w:sz w:val="28"/>
-              <w:szCs w:val="28"/>
-              <w:lang w:eastAsia="ko-KR"/>
-            </w:rPr>
-            <m:t>*</m:t>
+            <m:t>= r*</m:t>
           </m:r>
           <m:d>
             <m:dPr>
@@ -3378,16 +3285,7 @@
                   <w:szCs w:val="28"/>
                   <w:lang w:eastAsia="ko-KR"/>
                 </w:rPr>
-                <m:t>-</m:t>
-              </m:r>
-              <m:r>
-                <w:rPr>
-                  <w:rFonts w:ascii="Cambria Math" w:eastAsia="Malgun Gothic" w:hAnsi="Cambria Math" w:cs="Times New Roman"/>
-                  <w:sz w:val="28"/>
-                  <w:szCs w:val="28"/>
-                  <w:lang w:eastAsia="ko-KR"/>
-                </w:rPr>
-                <m:t>w</m:t>
+                <m:t>-w</m:t>
               </m:r>
               <m:r>
                 <w:rPr>
@@ -3678,16 +3576,7 @@
               <w:szCs w:val="28"/>
               <w:lang w:eastAsia="ko-KR"/>
             </w:rPr>
-            <m:t>= s</m:t>
-          </m:r>
-          <m:r>
-            <w:rPr>
-              <w:rFonts w:ascii="Cambria Math" w:eastAsia="Malgun Gothic" w:hAnsi="Cambria Math" w:cs="Times New Roman"/>
-              <w:sz w:val="28"/>
-              <w:szCs w:val="28"/>
-              <w:lang w:eastAsia="ko-KR"/>
-            </w:rPr>
-            <m:t>*</m:t>
+            <m:t>= s*</m:t>
           </m:r>
           <m:d>
             <m:dPr>
@@ -3754,16 +3643,7 @@
                           <w:szCs w:val="28"/>
                           <w:lang w:val="en-US" w:eastAsia="ko-KR"/>
                         </w:rPr>
-                        <m:t>*</m:t>
-                      </m:r>
-                      <m:r>
-                        <w:rPr>
-                          <w:rFonts w:ascii="Cambria Math" w:eastAsia="Malgun Gothic" w:hAnsi="Cambria Math" w:cs="Times New Roman"/>
-                          <w:sz w:val="28"/>
-                          <w:szCs w:val="28"/>
-                          <w:lang w:val="en-US" w:eastAsia="ko-KR"/>
-                        </w:rPr>
-                        <m:t>N</m:t>
+                        <m:t>*N</m:t>
                       </m:r>
                     </m:e>
                     <m:sub>
@@ -3990,27 +3870,7 @@
           <w:szCs w:val="28"/>
           <w:lang w:eastAsia="ko-KR"/>
         </w:rPr>
-        <w:t xml:space="preserve"> </w:t>
-      </w:r>
-      <w:r>
-        <w:rPr>
-          <w:rFonts w:ascii="Times New Roman" w:eastAsia="Malgun Gothic" w:hAnsi="Times New Roman" w:cs="Times New Roman"/>
-          <w:iCs/>
-          <w:sz w:val="28"/>
-          <w:szCs w:val="28"/>
-          <w:lang w:eastAsia="ko-KR"/>
-        </w:rPr>
-        <w:t>–</w:t>
-      </w:r>
-      <w:r>
-        <w:rPr>
-          <w:rFonts w:ascii="Times New Roman" w:eastAsia="Malgun Gothic" w:hAnsi="Times New Roman" w:cs="Times New Roman"/>
-          <w:iCs/>
-          <w:sz w:val="28"/>
-          <w:szCs w:val="28"/>
-          <w:lang w:eastAsia="ko-KR"/>
-        </w:rPr>
-        <w:t xml:space="preserve"> численность вида-продавца</w:t>
+        <w:t xml:space="preserve"> – численность вида-продавца</w:t>
       </w:r>
     </w:p>
     <w:p>
@@ -4581,16 +4441,7 @@
                   <w:szCs w:val="28"/>
                   <w:lang w:eastAsia="ko-KR"/>
                 </w:rPr>
-                <m:t>w</m:t>
-              </m:r>
-              <m:r>
-                <w:rPr>
-                  <w:rFonts w:ascii="Cambria Math" w:eastAsia="Malgun Gothic" w:hAnsi="Cambria Math" w:cs="Times New Roman"/>
-                  <w:sz w:val="28"/>
-                  <w:szCs w:val="28"/>
-                  <w:lang w:eastAsia="ko-KR"/>
-                </w:rPr>
-                <m:t>*</m:t>
+                <m:t>w*</m:t>
               </m:r>
               <m:d>
                 <m:dPr>
@@ -12687,6 +12538,7 @@
   <w:style w:type="character" w:default="1" w:styleId="a0">
     <w:name w:val="Default Paragraph Font"/>
     <w:uiPriority w:val="1"/>
+    <w:semiHidden/>
     <w:unhideWhenUsed/>
   </w:style>
   <w:style w:type="table" w:default="1" w:styleId="a1">

</xml_diff>